<commit_message>
Dokumentáció Előkészítés fázis (jegyzőkönyvekkel)
</commit_message>
<xml_diff>
--- a/Dokumentumok/Dokumentáció - Előkészítés - St. Mungo.docx
+++ b/Dokumentumok/Dokumentáció - Előkészítés - St. Mungo.docx
@@ -3061,7 +3061,6 @@
         <w:keepNext/>
         <w:jc w:val="center"/>
       </w:pPr>
-      <w:bookmarkStart w:id="0" w:name="_GoBack"/>
       <w:r>
         <w:rPr>
           <w:noProof/>
@@ -3116,7 +3115,6 @@
           </wp:inline>
         </w:drawing>
       </w:r>
-      <w:bookmarkEnd w:id="0"/>
     </w:p>
     <w:p>
       <w:pPr>
@@ -3427,6 +3425,1525 @@
         <w:t>. ábra - Beteg időpontfoglalásának felülete</w:t>
       </w:r>
     </w:p>
+    <w:p>
+      <w:r>
+        <w:br w:type="page"/>
+      </w:r>
+    </w:p>
+    <w:p>
+      <w:pPr>
+        <w:spacing w:before="3240"/>
+        <w:jc w:val="center"/>
+        <w:rPr>
+          <w:rFonts w:cstheme="minorHAnsi"/>
+          <w:b/>
+          <w:smallCaps/>
+          <w:sz w:val="48"/>
+          <w:szCs w:val="48"/>
+          <w:u w:val="single"/>
+        </w:rPr>
+      </w:pPr>
+      <w:r>
+        <w:rPr>
+          <w:rFonts w:cstheme="minorHAnsi"/>
+          <w:b/>
+          <w:smallCaps/>
+          <w:sz w:val="36"/>
+          <w:szCs w:val="36"/>
+          <w:u w:val="single"/>
+        </w:rPr>
+        <w:lastRenderedPageBreak/>
+        <w:t>2</w:t>
+      </w:r>
+      <w:r>
+        <w:rPr>
+          <w:rFonts w:cstheme="minorHAnsi"/>
+          <w:b/>
+          <w:smallCaps/>
+          <w:sz w:val="36"/>
+          <w:szCs w:val="36"/>
+          <w:u w:val="single"/>
+        </w:rPr>
+        <w:t>.</w:t>
+      </w:r>
+      <w:r>
+        <w:rPr>
+          <w:rFonts w:cstheme="minorHAnsi"/>
+          <w:b/>
+          <w:smallCaps/>
+          <w:sz w:val="36"/>
+          <w:szCs w:val="36"/>
+          <w:u w:val="single"/>
+        </w:rPr>
+        <w:t xml:space="preserve"> </w:t>
+      </w:r>
+      <w:r>
+        <w:rPr>
+          <w:rFonts w:cstheme="minorHAnsi"/>
+          <w:b/>
+          <w:smallCaps/>
+          <w:sz w:val="36"/>
+          <w:szCs w:val="36"/>
+          <w:u w:val="single"/>
+        </w:rPr>
+        <w:t>Melléklet</w:t>
+      </w:r>
+      <w:r>
+        <w:rPr>
+          <w:rFonts w:cstheme="minorHAnsi"/>
+          <w:b/>
+          <w:smallCaps/>
+          <w:sz w:val="36"/>
+          <w:szCs w:val="36"/>
+          <w:u w:val="single"/>
+        </w:rPr>
+        <w:t xml:space="preserve"> – Jegyzőkönyvek</w:t>
+      </w:r>
+    </w:p>
+    <w:p>
+      <w:pPr>
+        <w:jc w:val="center"/>
+        <w:rPr>
+          <w:rFonts w:cstheme="minorHAnsi"/>
+          <w:b/>
+          <w:smallCaps/>
+          <w:sz w:val="48"/>
+          <w:szCs w:val="48"/>
+          <w:u w:val="single"/>
+        </w:rPr>
+      </w:pPr>
+      <w:r>
+        <w:rPr>
+          <w:rFonts w:cstheme="minorHAnsi"/>
+          <w:b/>
+          <w:smallCaps/>
+          <w:sz w:val="48"/>
+          <w:szCs w:val="48"/>
+          <w:u w:val="single"/>
+        </w:rPr>
+        <w:t>Jegyzőkönyv</w:t>
+      </w:r>
+    </w:p>
+    <w:p>
+      <w:pPr>
+        <w:jc w:val="center"/>
+      </w:pPr>
+    </w:p>
+    <w:p>
+      <w:pPr>
+        <w:autoSpaceDE w:val="0"/>
+        <w:autoSpaceDN w:val="0"/>
+        <w:adjustRightInd w:val="0"/>
+        <w:spacing w:after="0" w:line="240" w:lineRule="auto"/>
+        <w:jc w:val="both"/>
+        <w:rPr>
+          <w:rFonts w:ascii="Times New Roman" w:hAnsi="Times New Roman" w:cs="Times New Roman"/>
+          <w:sz w:val="28"/>
+          <w:szCs w:val="28"/>
+        </w:rPr>
+      </w:pPr>
+      <w:r>
+        <w:rPr>
+          <w:rFonts w:ascii="Times New Roman" w:hAnsi="Times New Roman" w:cs="Times New Roman"/>
+          <w:b/>
+          <w:i/>
+          <w:sz w:val="28"/>
+          <w:szCs w:val="28"/>
+        </w:rPr>
+        <w:t>Időpont:</w:t>
+      </w:r>
+      <w:r>
+        <w:rPr>
+          <w:rFonts w:ascii="Times New Roman" w:hAnsi="Times New Roman" w:cs="Times New Roman"/>
+          <w:sz w:val="28"/>
+          <w:szCs w:val="28"/>
+        </w:rPr>
+        <w:t xml:space="preserve"> 2016.02.12.</w:t>
+      </w:r>
+    </w:p>
+    <w:p>
+      <w:pPr>
+        <w:autoSpaceDE w:val="0"/>
+        <w:autoSpaceDN w:val="0"/>
+        <w:adjustRightInd w:val="0"/>
+        <w:spacing w:after="0" w:line="240" w:lineRule="auto"/>
+        <w:jc w:val="both"/>
+        <w:rPr>
+          <w:rFonts w:ascii="Times New Roman" w:hAnsi="Times New Roman" w:cs="Times New Roman"/>
+          <w:sz w:val="28"/>
+          <w:szCs w:val="28"/>
+        </w:rPr>
+      </w:pPr>
+    </w:p>
+    <w:p>
+      <w:pPr>
+        <w:autoSpaceDE w:val="0"/>
+        <w:autoSpaceDN w:val="0"/>
+        <w:adjustRightInd w:val="0"/>
+        <w:spacing w:after="0" w:line="240" w:lineRule="auto"/>
+        <w:jc w:val="both"/>
+        <w:rPr>
+          <w:rFonts w:ascii="Times New Roman" w:hAnsi="Times New Roman" w:cs="Times New Roman"/>
+          <w:sz w:val="28"/>
+          <w:szCs w:val="28"/>
+        </w:rPr>
+      </w:pPr>
+    </w:p>
+    <w:p>
+      <w:pPr>
+        <w:autoSpaceDE w:val="0"/>
+        <w:autoSpaceDN w:val="0"/>
+        <w:adjustRightInd w:val="0"/>
+        <w:spacing w:after="0" w:line="240" w:lineRule="auto"/>
+        <w:jc w:val="both"/>
+        <w:rPr>
+          <w:rFonts w:ascii="Times New Roman" w:hAnsi="Times New Roman" w:cs="Times New Roman"/>
+          <w:sz w:val="28"/>
+          <w:szCs w:val="28"/>
+        </w:rPr>
+      </w:pPr>
+    </w:p>
+    <w:p>
+      <w:pPr>
+        <w:autoSpaceDE w:val="0"/>
+        <w:autoSpaceDN w:val="0"/>
+        <w:adjustRightInd w:val="0"/>
+        <w:spacing w:after="0" w:line="240" w:lineRule="auto"/>
+        <w:jc w:val="both"/>
+        <w:rPr>
+          <w:rFonts w:ascii="Times New Roman" w:hAnsi="Times New Roman" w:cs="Times New Roman"/>
+          <w:b/>
+          <w:i/>
+          <w:sz w:val="28"/>
+          <w:szCs w:val="28"/>
+        </w:rPr>
+      </w:pPr>
+      <w:r>
+        <w:rPr>
+          <w:rFonts w:ascii="Times New Roman" w:hAnsi="Times New Roman" w:cs="Times New Roman"/>
+          <w:b/>
+          <w:i/>
+          <w:sz w:val="28"/>
+          <w:szCs w:val="28"/>
+        </w:rPr>
+        <w:t xml:space="preserve">Jelen vannak: </w:t>
+      </w:r>
+    </w:p>
+    <w:p>
+      <w:pPr>
+        <w:pStyle w:val="Listaszerbekezds"/>
+        <w:numPr>
+          <w:ilvl w:val="0"/>
+          <w:numId w:val="16"/>
+        </w:numPr>
+        <w:spacing w:after="0" w:line="240" w:lineRule="auto"/>
+        <w:rPr>
+          <w:rFonts w:ascii="Times New Roman" w:eastAsia="Times New Roman" w:hAnsi="Times New Roman" w:cs="Times New Roman"/>
+          <w:sz w:val="24"/>
+          <w:szCs w:val="24"/>
+          <w:lang w:eastAsia="hu-HU"/>
+        </w:rPr>
+      </w:pPr>
+      <w:proofErr w:type="spellStart"/>
+      <w:r>
+        <w:rPr>
+          <w:rFonts w:ascii="Arial" w:eastAsia="Times New Roman" w:hAnsi="Arial" w:cs="Arial"/>
+          <w:color w:val="000000"/>
+          <w:lang w:eastAsia="hu-HU"/>
+        </w:rPr>
+        <w:t>Békéssy</w:t>
+      </w:r>
+      <w:proofErr w:type="spellEnd"/>
+      <w:r>
+        <w:rPr>
+          <w:rFonts w:ascii="Arial" w:eastAsia="Times New Roman" w:hAnsi="Arial" w:cs="Arial"/>
+          <w:color w:val="000000"/>
+          <w:lang w:eastAsia="hu-HU"/>
+        </w:rPr>
+        <w:t xml:space="preserve"> Herman András - Demonstrátor</w:t>
+      </w:r>
+    </w:p>
+    <w:p>
+      <w:pPr>
+        <w:pStyle w:val="Listaszerbekezds"/>
+        <w:numPr>
+          <w:ilvl w:val="0"/>
+          <w:numId w:val="16"/>
+        </w:numPr>
+        <w:spacing w:after="0" w:line="240" w:lineRule="auto"/>
+        <w:rPr>
+          <w:rFonts w:ascii="Times New Roman" w:eastAsia="Times New Roman" w:hAnsi="Times New Roman" w:cs="Times New Roman"/>
+          <w:sz w:val="24"/>
+          <w:szCs w:val="24"/>
+          <w:lang w:eastAsia="hu-HU"/>
+        </w:rPr>
+      </w:pPr>
+      <w:r>
+        <w:rPr>
+          <w:rFonts w:ascii="Arial" w:eastAsia="Times New Roman" w:hAnsi="Arial" w:cs="Arial"/>
+          <w:color w:val="000000"/>
+          <w:lang w:eastAsia="hu-HU"/>
+        </w:rPr>
+        <w:t>Kardos Balázs - Kapcsolattartó</w:t>
+      </w:r>
+    </w:p>
+    <w:p>
+      <w:pPr>
+        <w:pStyle w:val="Listaszerbekezds"/>
+        <w:numPr>
+          <w:ilvl w:val="0"/>
+          <w:numId w:val="16"/>
+        </w:numPr>
+        <w:spacing w:after="0" w:line="240" w:lineRule="auto"/>
+        <w:rPr>
+          <w:rFonts w:ascii="Times New Roman" w:eastAsia="Times New Roman" w:hAnsi="Times New Roman" w:cs="Times New Roman"/>
+          <w:sz w:val="24"/>
+          <w:szCs w:val="24"/>
+          <w:lang w:eastAsia="hu-HU"/>
+        </w:rPr>
+      </w:pPr>
+      <w:r>
+        <w:rPr>
+          <w:rFonts w:ascii="Arial" w:eastAsia="Times New Roman" w:hAnsi="Arial" w:cs="Arial"/>
+          <w:color w:val="000000"/>
+          <w:lang w:eastAsia="hu-HU"/>
+        </w:rPr>
+        <w:t xml:space="preserve">Pintér Ádám Balázs </w:t>
+      </w:r>
+      <w:r>
+        <w:rPr>
+          <w:rFonts w:ascii="Arial" w:eastAsia="Times New Roman" w:hAnsi="Arial" w:cs="Arial"/>
+          <w:color w:val="000000"/>
+          <w:lang w:eastAsia="hu-HU"/>
+        </w:rPr>
+        <w:t>–</w:t>
+      </w:r>
+      <w:r>
+        <w:rPr>
+          <w:rFonts w:ascii="Arial" w:eastAsia="Times New Roman" w:hAnsi="Arial" w:cs="Arial"/>
+          <w:color w:val="000000"/>
+          <w:lang w:eastAsia="hu-HU"/>
+        </w:rPr>
+        <w:t xml:space="preserve"> </w:t>
+      </w:r>
+      <w:r>
+        <w:rPr>
+          <w:rFonts w:ascii="Arial" w:eastAsia="Times New Roman" w:hAnsi="Arial" w:cs="Arial"/>
+          <w:color w:val="000000"/>
+          <w:lang w:eastAsia="hu-HU"/>
+        </w:rPr>
+        <w:t xml:space="preserve">Projekt </w:t>
+      </w:r>
+      <w:r>
+        <w:rPr>
+          <w:rFonts w:ascii="Arial" w:eastAsia="Times New Roman" w:hAnsi="Arial" w:cs="Arial"/>
+          <w:color w:val="000000"/>
+          <w:lang w:eastAsia="hu-HU"/>
+        </w:rPr>
+        <w:t>Admin</w:t>
+      </w:r>
+      <w:r>
+        <w:rPr>
+          <w:rFonts w:ascii="Arial" w:eastAsia="Times New Roman" w:hAnsi="Arial" w:cs="Arial"/>
+          <w:color w:val="000000"/>
+          <w:lang w:eastAsia="hu-HU"/>
+        </w:rPr>
+        <w:t>isztrátor</w:t>
+      </w:r>
+    </w:p>
+    <w:p>
+      <w:pPr>
+        <w:pStyle w:val="Listaszerbekezds"/>
+        <w:numPr>
+          <w:ilvl w:val="0"/>
+          <w:numId w:val="16"/>
+        </w:numPr>
+        <w:rPr>
+          <w:i/>
+          <w:sz w:val="24"/>
+          <w:szCs w:val="24"/>
+        </w:rPr>
+      </w:pPr>
+      <w:r>
+        <w:rPr>
+          <w:rFonts w:ascii="Arial" w:eastAsia="Times New Roman" w:hAnsi="Arial" w:cs="Arial"/>
+          <w:color w:val="000000"/>
+          <w:lang w:eastAsia="hu-HU"/>
+        </w:rPr>
+        <w:t>Zalán Máriusz - Projektvezető</w:t>
+      </w:r>
+    </w:p>
+    <w:p>
+      <w:pPr>
+        <w:autoSpaceDE w:val="0"/>
+        <w:autoSpaceDN w:val="0"/>
+        <w:adjustRightInd w:val="0"/>
+        <w:spacing w:after="0" w:line="240" w:lineRule="auto"/>
+        <w:jc w:val="both"/>
+        <w:rPr>
+          <w:rFonts w:ascii="Times New Roman" w:hAnsi="Times New Roman" w:cs="Times New Roman"/>
+          <w:sz w:val="28"/>
+          <w:szCs w:val="28"/>
+        </w:rPr>
+      </w:pPr>
+    </w:p>
+    <w:p>
+      <w:pPr>
+        <w:autoSpaceDE w:val="0"/>
+        <w:autoSpaceDN w:val="0"/>
+        <w:adjustRightInd w:val="0"/>
+        <w:spacing w:after="0" w:line="240" w:lineRule="auto"/>
+        <w:rPr>
+          <w:rFonts w:ascii="Times New Roman" w:hAnsi="Times New Roman" w:cs="Times New Roman"/>
+          <w:b/>
+          <w:i/>
+          <w:sz w:val="28"/>
+          <w:szCs w:val="28"/>
+        </w:rPr>
+      </w:pPr>
+      <w:r>
+        <w:rPr>
+          <w:rFonts w:ascii="Times New Roman" w:hAnsi="Times New Roman" w:cs="Times New Roman"/>
+          <w:b/>
+          <w:i/>
+          <w:sz w:val="28"/>
+          <w:szCs w:val="28"/>
+        </w:rPr>
+        <w:t>Események:</w:t>
+      </w:r>
+    </w:p>
+    <w:p>
+      <w:pPr>
+        <w:autoSpaceDE w:val="0"/>
+        <w:autoSpaceDN w:val="0"/>
+        <w:adjustRightInd w:val="0"/>
+        <w:spacing w:after="0" w:line="240" w:lineRule="auto"/>
+        <w:rPr>
+          <w:rFonts w:ascii="Times New Roman" w:hAnsi="Times New Roman" w:cs="Times New Roman"/>
+          <w:sz w:val="28"/>
+          <w:szCs w:val="28"/>
+        </w:rPr>
+      </w:pPr>
+    </w:p>
+    <w:p>
+      <w:pPr>
+        <w:autoSpaceDE w:val="0"/>
+        <w:autoSpaceDN w:val="0"/>
+        <w:adjustRightInd w:val="0"/>
+        <w:spacing w:after="0" w:line="240" w:lineRule="auto"/>
+        <w:jc w:val="both"/>
+        <w:rPr>
+          <w:rFonts w:ascii="Times New Roman" w:hAnsi="Times New Roman" w:cs="Times New Roman"/>
+          <w:sz w:val="28"/>
+          <w:szCs w:val="28"/>
+        </w:rPr>
+      </w:pPr>
+      <w:r>
+        <w:rPr>
+          <w:rFonts w:ascii="Times New Roman" w:hAnsi="Times New Roman" w:cs="Times New Roman"/>
+          <w:sz w:val="28"/>
+          <w:szCs w:val="28"/>
+        </w:rPr>
+        <w:t xml:space="preserve">Vázlatosan elkészítettük a rendszerünket, megbeszéltük milyen szerepkörök kellenek majd, és körvonalaztuk, hogy kinek milyen funkciók lehetnek szükségesek. Elterveztük milyen tényezőket kellene adatbázisban kezelni és milyen szisztéma szerint tudnak majd a rendszerrel dolgozni a kórházban dolgozók. Végül elkészítettük a projektindító okiratot, és megbeszéltük milyen online verziókövetőt fogunk használni. A választás a </w:t>
+      </w:r>
+      <w:proofErr w:type="spellStart"/>
+      <w:r>
+        <w:rPr>
+          <w:rFonts w:ascii="Times New Roman" w:hAnsi="Times New Roman" w:cs="Times New Roman"/>
+          <w:sz w:val="28"/>
+          <w:szCs w:val="28"/>
+        </w:rPr>
+        <w:t>GitHub-ra</w:t>
+      </w:r>
+      <w:proofErr w:type="spellEnd"/>
+      <w:r>
+        <w:rPr>
+          <w:rFonts w:ascii="Times New Roman" w:hAnsi="Times New Roman" w:cs="Times New Roman"/>
+          <w:sz w:val="28"/>
+          <w:szCs w:val="28"/>
+        </w:rPr>
+        <w:t xml:space="preserve"> esett. A megbeszélésen mindenki jelen volt, mindenki egyenlő mértékben hozzájárult ötleteivel az előrehaladáshoz.</w:t>
+      </w:r>
+    </w:p>
+    <w:p>
+      <w:pPr>
+        <w:rPr>
+          <w:rFonts w:ascii="Times New Roman" w:hAnsi="Times New Roman" w:cs="Times New Roman"/>
+          <w:sz w:val="28"/>
+          <w:szCs w:val="28"/>
+        </w:rPr>
+      </w:pPr>
+      <w:r>
+        <w:rPr>
+          <w:rFonts w:ascii="Times New Roman" w:hAnsi="Times New Roman" w:cs="Times New Roman"/>
+          <w:sz w:val="28"/>
+          <w:szCs w:val="28"/>
+        </w:rPr>
+        <w:br w:type="page"/>
+      </w:r>
+    </w:p>
+    <w:p>
+      <w:pPr>
+        <w:jc w:val="center"/>
+        <w:rPr>
+          <w:rFonts w:cstheme="minorHAnsi"/>
+          <w:b/>
+          <w:smallCaps/>
+          <w:sz w:val="48"/>
+          <w:szCs w:val="48"/>
+          <w:u w:val="single"/>
+        </w:rPr>
+      </w:pPr>
+      <w:r>
+        <w:rPr>
+          <w:rFonts w:cstheme="minorHAnsi"/>
+          <w:b/>
+          <w:smallCaps/>
+          <w:sz w:val="48"/>
+          <w:szCs w:val="48"/>
+          <w:u w:val="single"/>
+        </w:rPr>
+        <w:lastRenderedPageBreak/>
+        <w:t>Jegyzőkönyv</w:t>
+      </w:r>
+    </w:p>
+    <w:p>
+      <w:pPr>
+        <w:jc w:val="center"/>
+      </w:pPr>
+    </w:p>
+    <w:p>
+      <w:pPr>
+        <w:autoSpaceDE w:val="0"/>
+        <w:autoSpaceDN w:val="0"/>
+        <w:adjustRightInd w:val="0"/>
+        <w:spacing w:after="0" w:line="240" w:lineRule="auto"/>
+        <w:jc w:val="both"/>
+        <w:rPr>
+          <w:rFonts w:ascii="Times New Roman" w:hAnsi="Times New Roman" w:cs="Times New Roman"/>
+          <w:sz w:val="28"/>
+          <w:szCs w:val="28"/>
+        </w:rPr>
+      </w:pPr>
+      <w:r>
+        <w:rPr>
+          <w:rFonts w:ascii="Times New Roman" w:hAnsi="Times New Roman" w:cs="Times New Roman"/>
+          <w:b/>
+          <w:i/>
+          <w:sz w:val="28"/>
+          <w:szCs w:val="28"/>
+        </w:rPr>
+        <w:t>Időpont:</w:t>
+      </w:r>
+      <w:r>
+        <w:rPr>
+          <w:rFonts w:ascii="Times New Roman" w:hAnsi="Times New Roman" w:cs="Times New Roman"/>
+          <w:sz w:val="28"/>
+          <w:szCs w:val="28"/>
+        </w:rPr>
+        <w:t xml:space="preserve"> 2016.02.</w:t>
+      </w:r>
+      <w:r>
+        <w:rPr>
+          <w:rFonts w:ascii="Times New Roman" w:hAnsi="Times New Roman" w:cs="Times New Roman"/>
+          <w:sz w:val="28"/>
+          <w:szCs w:val="28"/>
+        </w:rPr>
+        <w:t>24</w:t>
+      </w:r>
+      <w:r>
+        <w:rPr>
+          <w:rFonts w:ascii="Times New Roman" w:hAnsi="Times New Roman" w:cs="Times New Roman"/>
+          <w:sz w:val="28"/>
+          <w:szCs w:val="28"/>
+        </w:rPr>
+        <w:t>.</w:t>
+      </w:r>
+    </w:p>
+    <w:p>
+      <w:pPr>
+        <w:autoSpaceDE w:val="0"/>
+        <w:autoSpaceDN w:val="0"/>
+        <w:adjustRightInd w:val="0"/>
+        <w:spacing w:after="0" w:line="240" w:lineRule="auto"/>
+        <w:jc w:val="both"/>
+        <w:rPr>
+          <w:rFonts w:ascii="Times New Roman" w:hAnsi="Times New Roman" w:cs="Times New Roman"/>
+          <w:sz w:val="28"/>
+          <w:szCs w:val="28"/>
+        </w:rPr>
+      </w:pPr>
+    </w:p>
+    <w:p>
+      <w:pPr>
+        <w:autoSpaceDE w:val="0"/>
+        <w:autoSpaceDN w:val="0"/>
+        <w:adjustRightInd w:val="0"/>
+        <w:spacing w:after="0" w:line="240" w:lineRule="auto"/>
+        <w:jc w:val="both"/>
+        <w:rPr>
+          <w:rFonts w:ascii="Times New Roman" w:hAnsi="Times New Roman" w:cs="Times New Roman"/>
+          <w:sz w:val="28"/>
+          <w:szCs w:val="28"/>
+        </w:rPr>
+      </w:pPr>
+    </w:p>
+    <w:p>
+      <w:pPr>
+        <w:autoSpaceDE w:val="0"/>
+        <w:autoSpaceDN w:val="0"/>
+        <w:adjustRightInd w:val="0"/>
+        <w:spacing w:after="0" w:line="240" w:lineRule="auto"/>
+        <w:jc w:val="both"/>
+        <w:rPr>
+          <w:rFonts w:ascii="Times New Roman" w:hAnsi="Times New Roman" w:cs="Times New Roman"/>
+          <w:sz w:val="28"/>
+          <w:szCs w:val="28"/>
+        </w:rPr>
+      </w:pPr>
+    </w:p>
+    <w:p>
+      <w:pPr>
+        <w:autoSpaceDE w:val="0"/>
+        <w:autoSpaceDN w:val="0"/>
+        <w:adjustRightInd w:val="0"/>
+        <w:spacing w:after="0" w:line="240" w:lineRule="auto"/>
+        <w:jc w:val="both"/>
+        <w:rPr>
+          <w:rFonts w:ascii="Times New Roman" w:hAnsi="Times New Roman" w:cs="Times New Roman"/>
+          <w:b/>
+          <w:i/>
+          <w:sz w:val="28"/>
+          <w:szCs w:val="28"/>
+        </w:rPr>
+      </w:pPr>
+      <w:r>
+        <w:rPr>
+          <w:rFonts w:ascii="Times New Roman" w:hAnsi="Times New Roman" w:cs="Times New Roman"/>
+          <w:b/>
+          <w:i/>
+          <w:sz w:val="28"/>
+          <w:szCs w:val="28"/>
+        </w:rPr>
+        <w:t xml:space="preserve">Jelen vannak: </w:t>
+      </w:r>
+    </w:p>
+    <w:p>
+      <w:pPr>
+        <w:pStyle w:val="Listaszerbekezds"/>
+        <w:numPr>
+          <w:ilvl w:val="0"/>
+          <w:numId w:val="16"/>
+        </w:numPr>
+        <w:spacing w:after="0" w:line="240" w:lineRule="auto"/>
+        <w:rPr>
+          <w:rFonts w:ascii="Times New Roman" w:eastAsia="Times New Roman" w:hAnsi="Times New Roman" w:cs="Times New Roman"/>
+          <w:sz w:val="24"/>
+          <w:szCs w:val="24"/>
+          <w:lang w:eastAsia="hu-HU"/>
+        </w:rPr>
+      </w:pPr>
+      <w:proofErr w:type="spellStart"/>
+      <w:r>
+        <w:rPr>
+          <w:rFonts w:ascii="Arial" w:eastAsia="Times New Roman" w:hAnsi="Arial" w:cs="Arial"/>
+          <w:color w:val="000000"/>
+          <w:lang w:eastAsia="hu-HU"/>
+        </w:rPr>
+        <w:t>Békéssy</w:t>
+      </w:r>
+      <w:proofErr w:type="spellEnd"/>
+      <w:r>
+        <w:rPr>
+          <w:rFonts w:ascii="Arial" w:eastAsia="Times New Roman" w:hAnsi="Arial" w:cs="Arial"/>
+          <w:color w:val="000000"/>
+          <w:lang w:eastAsia="hu-HU"/>
+        </w:rPr>
+        <w:t xml:space="preserve"> Herman András - Demonstrátor</w:t>
+      </w:r>
+    </w:p>
+    <w:p>
+      <w:pPr>
+        <w:pStyle w:val="Listaszerbekezds"/>
+        <w:numPr>
+          <w:ilvl w:val="0"/>
+          <w:numId w:val="16"/>
+        </w:numPr>
+        <w:spacing w:after="0" w:line="240" w:lineRule="auto"/>
+        <w:rPr>
+          <w:rFonts w:ascii="Times New Roman" w:eastAsia="Times New Roman" w:hAnsi="Times New Roman" w:cs="Times New Roman"/>
+          <w:sz w:val="24"/>
+          <w:szCs w:val="24"/>
+          <w:lang w:eastAsia="hu-HU"/>
+        </w:rPr>
+      </w:pPr>
+      <w:r>
+        <w:rPr>
+          <w:rFonts w:ascii="Arial" w:eastAsia="Times New Roman" w:hAnsi="Arial" w:cs="Arial"/>
+          <w:color w:val="000000"/>
+          <w:lang w:eastAsia="hu-HU"/>
+        </w:rPr>
+        <w:t>Kardos Balázs - Kapcsolattartó</w:t>
+      </w:r>
+    </w:p>
+    <w:p>
+      <w:pPr>
+        <w:pStyle w:val="Listaszerbekezds"/>
+        <w:numPr>
+          <w:ilvl w:val="0"/>
+          <w:numId w:val="16"/>
+        </w:numPr>
+        <w:spacing w:after="0" w:line="240" w:lineRule="auto"/>
+        <w:rPr>
+          <w:rFonts w:ascii="Times New Roman" w:eastAsia="Times New Roman" w:hAnsi="Times New Roman" w:cs="Times New Roman"/>
+          <w:sz w:val="24"/>
+          <w:szCs w:val="24"/>
+          <w:lang w:eastAsia="hu-HU"/>
+        </w:rPr>
+      </w:pPr>
+      <w:r>
+        <w:rPr>
+          <w:rFonts w:ascii="Arial" w:eastAsia="Times New Roman" w:hAnsi="Arial" w:cs="Arial"/>
+          <w:color w:val="000000"/>
+          <w:lang w:eastAsia="hu-HU"/>
+        </w:rPr>
+        <w:t xml:space="preserve">Pintér Ádám Balázs </w:t>
+      </w:r>
+      <w:r>
+        <w:rPr>
+          <w:rFonts w:ascii="Arial" w:eastAsia="Times New Roman" w:hAnsi="Arial" w:cs="Arial"/>
+          <w:color w:val="000000"/>
+          <w:lang w:eastAsia="hu-HU"/>
+        </w:rPr>
+        <w:t>–</w:t>
+      </w:r>
+      <w:r>
+        <w:rPr>
+          <w:rFonts w:ascii="Arial" w:eastAsia="Times New Roman" w:hAnsi="Arial" w:cs="Arial"/>
+          <w:color w:val="000000"/>
+          <w:lang w:eastAsia="hu-HU"/>
+        </w:rPr>
+        <w:t xml:space="preserve"> </w:t>
+      </w:r>
+      <w:r>
+        <w:rPr>
+          <w:rFonts w:ascii="Arial" w:eastAsia="Times New Roman" w:hAnsi="Arial" w:cs="Arial"/>
+          <w:color w:val="000000"/>
+          <w:lang w:eastAsia="hu-HU"/>
+        </w:rPr>
+        <w:t xml:space="preserve">Projekt </w:t>
+      </w:r>
+      <w:r>
+        <w:rPr>
+          <w:rFonts w:ascii="Arial" w:eastAsia="Times New Roman" w:hAnsi="Arial" w:cs="Arial"/>
+          <w:color w:val="000000"/>
+          <w:lang w:eastAsia="hu-HU"/>
+        </w:rPr>
+        <w:t>Admin</w:t>
+      </w:r>
+      <w:r>
+        <w:rPr>
+          <w:rFonts w:ascii="Arial" w:eastAsia="Times New Roman" w:hAnsi="Arial" w:cs="Arial"/>
+          <w:color w:val="000000"/>
+          <w:lang w:eastAsia="hu-HU"/>
+        </w:rPr>
+        <w:t>isztrátor</w:t>
+      </w:r>
+    </w:p>
+    <w:p>
+      <w:pPr>
+        <w:pStyle w:val="Listaszerbekezds"/>
+        <w:numPr>
+          <w:ilvl w:val="0"/>
+          <w:numId w:val="16"/>
+        </w:numPr>
+        <w:rPr>
+          <w:i/>
+          <w:sz w:val="24"/>
+          <w:szCs w:val="24"/>
+        </w:rPr>
+      </w:pPr>
+      <w:r>
+        <w:rPr>
+          <w:rFonts w:ascii="Arial" w:eastAsia="Times New Roman" w:hAnsi="Arial" w:cs="Arial"/>
+          <w:color w:val="000000"/>
+          <w:lang w:eastAsia="hu-HU"/>
+        </w:rPr>
+        <w:t>Zalán Máriusz - Projektvezető</w:t>
+      </w:r>
+    </w:p>
+    <w:p>
+      <w:pPr>
+        <w:autoSpaceDE w:val="0"/>
+        <w:autoSpaceDN w:val="0"/>
+        <w:adjustRightInd w:val="0"/>
+        <w:spacing w:after="0" w:line="240" w:lineRule="auto"/>
+        <w:jc w:val="both"/>
+        <w:rPr>
+          <w:rFonts w:ascii="Times New Roman" w:hAnsi="Times New Roman" w:cs="Times New Roman"/>
+          <w:sz w:val="28"/>
+          <w:szCs w:val="28"/>
+        </w:rPr>
+      </w:pPr>
+    </w:p>
+    <w:p>
+      <w:pPr>
+        <w:autoSpaceDE w:val="0"/>
+        <w:autoSpaceDN w:val="0"/>
+        <w:adjustRightInd w:val="0"/>
+        <w:spacing w:after="0" w:line="240" w:lineRule="auto"/>
+        <w:rPr>
+          <w:rFonts w:ascii="Times New Roman" w:hAnsi="Times New Roman" w:cs="Times New Roman"/>
+          <w:b/>
+          <w:i/>
+          <w:sz w:val="28"/>
+          <w:szCs w:val="28"/>
+        </w:rPr>
+      </w:pPr>
+      <w:r>
+        <w:rPr>
+          <w:rFonts w:ascii="Times New Roman" w:hAnsi="Times New Roman" w:cs="Times New Roman"/>
+          <w:b/>
+          <w:i/>
+          <w:sz w:val="28"/>
+          <w:szCs w:val="28"/>
+        </w:rPr>
+        <w:t>Események:</w:t>
+      </w:r>
+    </w:p>
+    <w:p>
+      <w:pPr>
+        <w:autoSpaceDE w:val="0"/>
+        <w:autoSpaceDN w:val="0"/>
+        <w:adjustRightInd w:val="0"/>
+        <w:spacing w:after="0" w:line="240" w:lineRule="auto"/>
+        <w:rPr>
+          <w:rFonts w:ascii="Times New Roman" w:hAnsi="Times New Roman" w:cs="Times New Roman"/>
+          <w:sz w:val="28"/>
+          <w:szCs w:val="28"/>
+        </w:rPr>
+      </w:pPr>
+    </w:p>
+    <w:p>
+      <w:pPr>
+        <w:autoSpaceDE w:val="0"/>
+        <w:autoSpaceDN w:val="0"/>
+        <w:adjustRightInd w:val="0"/>
+        <w:spacing w:after="0" w:line="240" w:lineRule="auto"/>
+        <w:jc w:val="both"/>
+        <w:rPr>
+          <w:rFonts w:ascii="Times New Roman" w:hAnsi="Times New Roman" w:cs="Times New Roman"/>
+          <w:sz w:val="28"/>
+          <w:szCs w:val="28"/>
+        </w:rPr>
+      </w:pPr>
+      <w:r>
+        <w:rPr>
+          <w:rFonts w:ascii="Times New Roman" w:hAnsi="Times New Roman" w:cs="Times New Roman"/>
+          <w:sz w:val="28"/>
+          <w:szCs w:val="28"/>
+        </w:rPr>
+        <w:t xml:space="preserve">Felosztottuk kinek melyik szerepkörnek kell elkészítenie az </w:t>
+      </w:r>
+      <w:proofErr w:type="spellStart"/>
+      <w:r>
+        <w:rPr>
+          <w:rFonts w:ascii="Times New Roman" w:hAnsi="Times New Roman" w:cs="Times New Roman"/>
+          <w:sz w:val="28"/>
+          <w:szCs w:val="28"/>
+        </w:rPr>
+        <w:t>Use</w:t>
+      </w:r>
+      <w:proofErr w:type="spellEnd"/>
+      <w:r>
+        <w:rPr>
+          <w:rFonts w:ascii="Times New Roman" w:hAnsi="Times New Roman" w:cs="Times New Roman"/>
+          <w:sz w:val="28"/>
+          <w:szCs w:val="28"/>
+        </w:rPr>
+        <w:t xml:space="preserve"> </w:t>
+      </w:r>
+      <w:proofErr w:type="spellStart"/>
+      <w:r>
+        <w:rPr>
+          <w:rFonts w:ascii="Times New Roman" w:hAnsi="Times New Roman" w:cs="Times New Roman"/>
+          <w:sz w:val="28"/>
+          <w:szCs w:val="28"/>
+        </w:rPr>
+        <w:t>Case</w:t>
+      </w:r>
+      <w:proofErr w:type="spellEnd"/>
+      <w:r>
+        <w:rPr>
+          <w:rFonts w:ascii="Times New Roman" w:hAnsi="Times New Roman" w:cs="Times New Roman"/>
+          <w:sz w:val="28"/>
+          <w:szCs w:val="28"/>
+        </w:rPr>
+        <w:t xml:space="preserve">, </w:t>
+      </w:r>
+      <w:proofErr w:type="spellStart"/>
+      <w:r>
+        <w:rPr>
+          <w:rFonts w:ascii="Times New Roman" w:hAnsi="Times New Roman" w:cs="Times New Roman"/>
+          <w:sz w:val="28"/>
+          <w:szCs w:val="28"/>
+        </w:rPr>
+        <w:t>Class</w:t>
+      </w:r>
+      <w:proofErr w:type="spellEnd"/>
+      <w:r>
+        <w:rPr>
+          <w:rFonts w:ascii="Times New Roman" w:hAnsi="Times New Roman" w:cs="Times New Roman"/>
+          <w:sz w:val="28"/>
+          <w:szCs w:val="28"/>
+        </w:rPr>
+        <w:t xml:space="preserve"> diagramjait és a felhasználói felületének a látványterveit. Megbeszéltük pontosan milyen funkciók lesznek elérhetők a bizonyos szerepkörökhöz.</w:t>
+      </w:r>
+    </w:p>
+    <w:p>
+      <w:pPr>
+        <w:autoSpaceDE w:val="0"/>
+        <w:autoSpaceDN w:val="0"/>
+        <w:adjustRightInd w:val="0"/>
+        <w:spacing w:after="0" w:line="240" w:lineRule="auto"/>
+        <w:jc w:val="both"/>
+        <w:rPr>
+          <w:rFonts w:ascii="Times New Roman" w:hAnsi="Times New Roman" w:cs="Times New Roman"/>
+          <w:sz w:val="28"/>
+          <w:szCs w:val="28"/>
+        </w:rPr>
+      </w:pPr>
+    </w:p>
+    <w:p>
+      <w:pPr>
+        <w:autoSpaceDE w:val="0"/>
+        <w:autoSpaceDN w:val="0"/>
+        <w:adjustRightInd w:val="0"/>
+        <w:spacing w:after="0" w:line="240" w:lineRule="auto"/>
+        <w:jc w:val="both"/>
+        <w:rPr>
+          <w:rFonts w:ascii="Times New Roman" w:hAnsi="Times New Roman" w:cs="Times New Roman"/>
+          <w:sz w:val="28"/>
+          <w:szCs w:val="28"/>
+        </w:rPr>
+      </w:pPr>
+      <w:r>
+        <w:rPr>
+          <w:rFonts w:ascii="Times New Roman" w:hAnsi="Times New Roman" w:cs="Times New Roman"/>
+          <w:sz w:val="28"/>
+          <w:szCs w:val="28"/>
+        </w:rPr>
+        <w:t>A munka felosztása a következőképpen történt:</w:t>
+      </w:r>
+    </w:p>
+    <w:p>
+      <w:pPr>
+        <w:pStyle w:val="Listaszerbekezds"/>
+        <w:numPr>
+          <w:ilvl w:val="0"/>
+          <w:numId w:val="16"/>
+        </w:numPr>
+        <w:spacing w:after="0" w:line="240" w:lineRule="auto"/>
+        <w:rPr>
+          <w:rFonts w:ascii="Times New Roman" w:eastAsia="Times New Roman" w:hAnsi="Times New Roman" w:cs="Times New Roman"/>
+          <w:sz w:val="24"/>
+          <w:szCs w:val="24"/>
+          <w:lang w:eastAsia="hu-HU"/>
+        </w:rPr>
+      </w:pPr>
+      <w:proofErr w:type="spellStart"/>
+      <w:r>
+        <w:rPr>
+          <w:rFonts w:ascii="Arial" w:eastAsia="Times New Roman" w:hAnsi="Arial" w:cs="Arial"/>
+          <w:color w:val="000000"/>
+          <w:lang w:eastAsia="hu-HU"/>
+        </w:rPr>
+        <w:t>Békéssy</w:t>
+      </w:r>
+      <w:proofErr w:type="spellEnd"/>
+      <w:r>
+        <w:rPr>
+          <w:rFonts w:ascii="Arial" w:eastAsia="Times New Roman" w:hAnsi="Arial" w:cs="Arial"/>
+          <w:color w:val="000000"/>
+          <w:lang w:eastAsia="hu-HU"/>
+        </w:rPr>
+        <w:t xml:space="preserve"> Herman András </w:t>
+      </w:r>
+      <w:r>
+        <w:rPr>
+          <w:rFonts w:ascii="Arial" w:eastAsia="Times New Roman" w:hAnsi="Arial" w:cs="Arial"/>
+          <w:color w:val="000000"/>
+          <w:lang w:eastAsia="hu-HU"/>
+        </w:rPr>
+        <w:t>–</w:t>
+      </w:r>
+      <w:r>
+        <w:rPr>
+          <w:rFonts w:ascii="Arial" w:eastAsia="Times New Roman" w:hAnsi="Arial" w:cs="Arial"/>
+          <w:color w:val="000000"/>
+          <w:lang w:eastAsia="hu-HU"/>
+        </w:rPr>
+        <w:t xml:space="preserve"> </w:t>
+      </w:r>
+      <w:r>
+        <w:rPr>
+          <w:rFonts w:ascii="Arial" w:eastAsia="Times New Roman" w:hAnsi="Arial" w:cs="Arial"/>
+          <w:color w:val="000000"/>
+          <w:lang w:eastAsia="hu-HU"/>
+        </w:rPr>
+        <w:t>Informatikus és recepciós</w:t>
+      </w:r>
+    </w:p>
+    <w:p>
+      <w:pPr>
+        <w:pStyle w:val="Listaszerbekezds"/>
+        <w:numPr>
+          <w:ilvl w:val="0"/>
+          <w:numId w:val="16"/>
+        </w:numPr>
+        <w:spacing w:after="0" w:line="240" w:lineRule="auto"/>
+        <w:rPr>
+          <w:rFonts w:ascii="Times New Roman" w:eastAsia="Times New Roman" w:hAnsi="Times New Roman" w:cs="Times New Roman"/>
+          <w:sz w:val="24"/>
+          <w:szCs w:val="24"/>
+          <w:lang w:eastAsia="hu-HU"/>
+        </w:rPr>
+      </w:pPr>
+      <w:r>
+        <w:rPr>
+          <w:rFonts w:ascii="Arial" w:eastAsia="Times New Roman" w:hAnsi="Arial" w:cs="Arial"/>
+          <w:color w:val="000000"/>
+          <w:lang w:eastAsia="hu-HU"/>
+        </w:rPr>
+        <w:t xml:space="preserve">Kardos Balázs - </w:t>
+      </w:r>
+      <w:r>
+        <w:rPr>
+          <w:rFonts w:ascii="Arial" w:eastAsia="Times New Roman" w:hAnsi="Arial" w:cs="Arial"/>
+          <w:color w:val="000000"/>
+          <w:lang w:eastAsia="hu-HU"/>
+        </w:rPr>
+        <w:t>Beteg</w:t>
+      </w:r>
+    </w:p>
+    <w:p>
+      <w:pPr>
+        <w:pStyle w:val="Listaszerbekezds"/>
+        <w:numPr>
+          <w:ilvl w:val="0"/>
+          <w:numId w:val="16"/>
+        </w:numPr>
+        <w:spacing w:after="0" w:line="240" w:lineRule="auto"/>
+        <w:rPr>
+          <w:rFonts w:ascii="Times New Roman" w:eastAsia="Times New Roman" w:hAnsi="Times New Roman" w:cs="Times New Roman"/>
+          <w:sz w:val="24"/>
+          <w:szCs w:val="24"/>
+          <w:lang w:eastAsia="hu-HU"/>
+        </w:rPr>
+      </w:pPr>
+      <w:r>
+        <w:rPr>
+          <w:rFonts w:ascii="Arial" w:eastAsia="Times New Roman" w:hAnsi="Arial" w:cs="Arial"/>
+          <w:color w:val="000000"/>
+          <w:lang w:eastAsia="hu-HU"/>
+        </w:rPr>
+        <w:t xml:space="preserve">Pintér Ádám Balázs </w:t>
+      </w:r>
+      <w:r>
+        <w:rPr>
+          <w:rFonts w:ascii="Arial" w:eastAsia="Times New Roman" w:hAnsi="Arial" w:cs="Arial"/>
+          <w:color w:val="000000"/>
+          <w:lang w:eastAsia="hu-HU"/>
+        </w:rPr>
+        <w:t>–</w:t>
+      </w:r>
+      <w:r>
+        <w:rPr>
+          <w:rFonts w:ascii="Arial" w:eastAsia="Times New Roman" w:hAnsi="Arial" w:cs="Arial"/>
+          <w:color w:val="000000"/>
+          <w:lang w:eastAsia="hu-HU"/>
+        </w:rPr>
+        <w:t xml:space="preserve"> </w:t>
+      </w:r>
+      <w:r>
+        <w:rPr>
+          <w:rFonts w:ascii="Arial" w:eastAsia="Times New Roman" w:hAnsi="Arial" w:cs="Arial"/>
+          <w:color w:val="000000"/>
+          <w:lang w:eastAsia="hu-HU"/>
+        </w:rPr>
+        <w:t>Orvos és asszisztens</w:t>
+      </w:r>
+    </w:p>
+    <w:p>
+      <w:pPr>
+        <w:pStyle w:val="Listaszerbekezds"/>
+        <w:numPr>
+          <w:ilvl w:val="0"/>
+          <w:numId w:val="16"/>
+        </w:numPr>
+        <w:rPr>
+          <w:rFonts w:ascii="Arial" w:eastAsia="Times New Roman" w:hAnsi="Arial" w:cs="Arial"/>
+          <w:color w:val="000000"/>
+          <w:lang w:eastAsia="hu-HU"/>
+        </w:rPr>
+      </w:pPr>
+      <w:r>
+        <w:rPr>
+          <w:rFonts w:ascii="Arial" w:eastAsia="Times New Roman" w:hAnsi="Arial" w:cs="Arial"/>
+          <w:color w:val="000000"/>
+          <w:lang w:eastAsia="hu-HU"/>
+        </w:rPr>
+        <w:t xml:space="preserve">Zalán Máriusz </w:t>
+      </w:r>
+      <w:r>
+        <w:rPr>
+          <w:rFonts w:ascii="Arial" w:eastAsia="Times New Roman" w:hAnsi="Arial" w:cs="Arial"/>
+          <w:color w:val="000000"/>
+          <w:lang w:eastAsia="hu-HU"/>
+        </w:rPr>
+        <w:t>–</w:t>
+      </w:r>
+      <w:r>
+        <w:rPr>
+          <w:rFonts w:ascii="Arial" w:eastAsia="Times New Roman" w:hAnsi="Arial" w:cs="Arial"/>
+          <w:color w:val="000000"/>
+          <w:lang w:eastAsia="hu-HU"/>
+        </w:rPr>
+        <w:t xml:space="preserve"> </w:t>
+      </w:r>
+      <w:r>
+        <w:rPr>
+          <w:rFonts w:ascii="Arial" w:eastAsia="Times New Roman" w:hAnsi="Arial" w:cs="Arial"/>
+          <w:color w:val="000000"/>
+          <w:lang w:eastAsia="hu-HU"/>
+        </w:rPr>
+        <w:t>Ápoló és gazdasági alkalmazott</w:t>
+      </w:r>
+    </w:p>
+    <w:p>
+      <w:pPr>
+        <w:rPr>
+          <w:rFonts w:ascii="Arial" w:eastAsia="Times New Roman" w:hAnsi="Arial" w:cs="Arial"/>
+          <w:color w:val="000000"/>
+          <w:lang w:eastAsia="hu-HU"/>
+        </w:rPr>
+      </w:pPr>
+      <w:r>
+        <w:rPr>
+          <w:rFonts w:ascii="Arial" w:eastAsia="Times New Roman" w:hAnsi="Arial" w:cs="Arial"/>
+          <w:color w:val="000000"/>
+          <w:lang w:eastAsia="hu-HU"/>
+        </w:rPr>
+        <w:br w:type="page"/>
+      </w:r>
+    </w:p>
+    <w:p>
+      <w:pPr>
+        <w:jc w:val="center"/>
+        <w:rPr>
+          <w:rFonts w:cstheme="minorHAnsi"/>
+          <w:b/>
+          <w:smallCaps/>
+          <w:sz w:val="48"/>
+          <w:szCs w:val="48"/>
+          <w:u w:val="single"/>
+        </w:rPr>
+      </w:pPr>
+      <w:r>
+        <w:rPr>
+          <w:rFonts w:cstheme="minorHAnsi"/>
+          <w:b/>
+          <w:smallCaps/>
+          <w:sz w:val="48"/>
+          <w:szCs w:val="48"/>
+          <w:u w:val="single"/>
+        </w:rPr>
+        <w:lastRenderedPageBreak/>
+        <w:t>Jegyzőkönyv</w:t>
+      </w:r>
+    </w:p>
+    <w:p>
+      <w:pPr>
+        <w:jc w:val="center"/>
+      </w:pPr>
+    </w:p>
+    <w:p>
+      <w:pPr>
+        <w:autoSpaceDE w:val="0"/>
+        <w:autoSpaceDN w:val="0"/>
+        <w:adjustRightInd w:val="0"/>
+        <w:spacing w:after="0" w:line="240" w:lineRule="auto"/>
+        <w:jc w:val="both"/>
+        <w:rPr>
+          <w:rFonts w:ascii="Times New Roman" w:hAnsi="Times New Roman" w:cs="Times New Roman"/>
+          <w:sz w:val="28"/>
+          <w:szCs w:val="28"/>
+        </w:rPr>
+      </w:pPr>
+      <w:r>
+        <w:rPr>
+          <w:rFonts w:ascii="Times New Roman" w:hAnsi="Times New Roman" w:cs="Times New Roman"/>
+          <w:b/>
+          <w:i/>
+          <w:sz w:val="28"/>
+          <w:szCs w:val="28"/>
+        </w:rPr>
+        <w:t>Időpont:</w:t>
+      </w:r>
+      <w:r>
+        <w:rPr>
+          <w:rFonts w:ascii="Times New Roman" w:hAnsi="Times New Roman" w:cs="Times New Roman"/>
+          <w:sz w:val="28"/>
+          <w:szCs w:val="28"/>
+        </w:rPr>
+        <w:t xml:space="preserve"> 2016.02.</w:t>
+      </w:r>
+      <w:r>
+        <w:rPr>
+          <w:rFonts w:ascii="Times New Roman" w:hAnsi="Times New Roman" w:cs="Times New Roman"/>
+          <w:sz w:val="28"/>
+          <w:szCs w:val="28"/>
+        </w:rPr>
+        <w:t>29</w:t>
+      </w:r>
+      <w:r>
+        <w:rPr>
+          <w:rFonts w:ascii="Times New Roman" w:hAnsi="Times New Roman" w:cs="Times New Roman"/>
+          <w:sz w:val="28"/>
+          <w:szCs w:val="28"/>
+        </w:rPr>
+        <w:t>.</w:t>
+      </w:r>
+    </w:p>
+    <w:p>
+      <w:pPr>
+        <w:autoSpaceDE w:val="0"/>
+        <w:autoSpaceDN w:val="0"/>
+        <w:adjustRightInd w:val="0"/>
+        <w:spacing w:after="0" w:line="240" w:lineRule="auto"/>
+        <w:jc w:val="both"/>
+        <w:rPr>
+          <w:rFonts w:ascii="Times New Roman" w:hAnsi="Times New Roman" w:cs="Times New Roman"/>
+          <w:sz w:val="28"/>
+          <w:szCs w:val="28"/>
+        </w:rPr>
+      </w:pPr>
+    </w:p>
+    <w:p>
+      <w:pPr>
+        <w:autoSpaceDE w:val="0"/>
+        <w:autoSpaceDN w:val="0"/>
+        <w:adjustRightInd w:val="0"/>
+        <w:spacing w:after="0" w:line="240" w:lineRule="auto"/>
+        <w:jc w:val="both"/>
+        <w:rPr>
+          <w:rFonts w:ascii="Times New Roman" w:hAnsi="Times New Roman" w:cs="Times New Roman"/>
+          <w:sz w:val="28"/>
+          <w:szCs w:val="28"/>
+        </w:rPr>
+      </w:pPr>
+    </w:p>
+    <w:p>
+      <w:pPr>
+        <w:autoSpaceDE w:val="0"/>
+        <w:autoSpaceDN w:val="0"/>
+        <w:adjustRightInd w:val="0"/>
+        <w:spacing w:after="0" w:line="240" w:lineRule="auto"/>
+        <w:jc w:val="both"/>
+        <w:rPr>
+          <w:rFonts w:ascii="Times New Roman" w:hAnsi="Times New Roman" w:cs="Times New Roman"/>
+          <w:sz w:val="28"/>
+          <w:szCs w:val="28"/>
+        </w:rPr>
+      </w:pPr>
+    </w:p>
+    <w:p>
+      <w:pPr>
+        <w:autoSpaceDE w:val="0"/>
+        <w:autoSpaceDN w:val="0"/>
+        <w:adjustRightInd w:val="0"/>
+        <w:spacing w:after="0" w:line="240" w:lineRule="auto"/>
+        <w:jc w:val="both"/>
+        <w:rPr>
+          <w:rFonts w:ascii="Times New Roman" w:hAnsi="Times New Roman" w:cs="Times New Roman"/>
+          <w:b/>
+          <w:i/>
+          <w:sz w:val="28"/>
+          <w:szCs w:val="28"/>
+        </w:rPr>
+      </w:pPr>
+      <w:r>
+        <w:rPr>
+          <w:rFonts w:ascii="Times New Roman" w:hAnsi="Times New Roman" w:cs="Times New Roman"/>
+          <w:b/>
+          <w:i/>
+          <w:sz w:val="28"/>
+          <w:szCs w:val="28"/>
+        </w:rPr>
+        <w:t xml:space="preserve">Jelen vannak: </w:t>
+      </w:r>
+    </w:p>
+    <w:p>
+      <w:pPr>
+        <w:pStyle w:val="Listaszerbekezds"/>
+        <w:numPr>
+          <w:ilvl w:val="0"/>
+          <w:numId w:val="16"/>
+        </w:numPr>
+        <w:spacing w:after="0" w:line="240" w:lineRule="auto"/>
+        <w:rPr>
+          <w:rFonts w:ascii="Times New Roman" w:eastAsia="Times New Roman" w:hAnsi="Times New Roman" w:cs="Times New Roman"/>
+          <w:sz w:val="24"/>
+          <w:szCs w:val="24"/>
+          <w:lang w:eastAsia="hu-HU"/>
+        </w:rPr>
+      </w:pPr>
+      <w:proofErr w:type="spellStart"/>
+      <w:r>
+        <w:rPr>
+          <w:rFonts w:ascii="Arial" w:eastAsia="Times New Roman" w:hAnsi="Arial" w:cs="Arial"/>
+          <w:color w:val="000000"/>
+          <w:lang w:eastAsia="hu-HU"/>
+        </w:rPr>
+        <w:t>Békéssy</w:t>
+      </w:r>
+      <w:proofErr w:type="spellEnd"/>
+      <w:r>
+        <w:rPr>
+          <w:rFonts w:ascii="Arial" w:eastAsia="Times New Roman" w:hAnsi="Arial" w:cs="Arial"/>
+          <w:color w:val="000000"/>
+          <w:lang w:eastAsia="hu-HU"/>
+        </w:rPr>
+        <w:t xml:space="preserve"> Herman András - Demonstrátor</w:t>
+      </w:r>
+    </w:p>
+    <w:p>
+      <w:pPr>
+        <w:pStyle w:val="Listaszerbekezds"/>
+        <w:numPr>
+          <w:ilvl w:val="0"/>
+          <w:numId w:val="16"/>
+        </w:numPr>
+        <w:spacing w:after="0" w:line="240" w:lineRule="auto"/>
+        <w:rPr>
+          <w:rFonts w:ascii="Times New Roman" w:eastAsia="Times New Roman" w:hAnsi="Times New Roman" w:cs="Times New Roman"/>
+          <w:sz w:val="24"/>
+          <w:szCs w:val="24"/>
+          <w:lang w:eastAsia="hu-HU"/>
+        </w:rPr>
+      </w:pPr>
+      <w:r>
+        <w:rPr>
+          <w:rFonts w:ascii="Arial" w:eastAsia="Times New Roman" w:hAnsi="Arial" w:cs="Arial"/>
+          <w:color w:val="000000"/>
+          <w:lang w:eastAsia="hu-HU"/>
+        </w:rPr>
+        <w:t>Kardos Balázs - Kapcsolattartó</w:t>
+      </w:r>
+    </w:p>
+    <w:p>
+      <w:pPr>
+        <w:pStyle w:val="Listaszerbekezds"/>
+        <w:numPr>
+          <w:ilvl w:val="0"/>
+          <w:numId w:val="16"/>
+        </w:numPr>
+        <w:spacing w:after="0" w:line="240" w:lineRule="auto"/>
+        <w:rPr>
+          <w:rFonts w:ascii="Times New Roman" w:eastAsia="Times New Roman" w:hAnsi="Times New Roman" w:cs="Times New Roman"/>
+          <w:sz w:val="24"/>
+          <w:szCs w:val="24"/>
+          <w:lang w:eastAsia="hu-HU"/>
+        </w:rPr>
+      </w:pPr>
+      <w:r>
+        <w:rPr>
+          <w:rFonts w:ascii="Arial" w:eastAsia="Times New Roman" w:hAnsi="Arial" w:cs="Arial"/>
+          <w:color w:val="000000"/>
+          <w:lang w:eastAsia="hu-HU"/>
+        </w:rPr>
+        <w:t xml:space="preserve">Pintér Ádám Balázs </w:t>
+      </w:r>
+      <w:r>
+        <w:rPr>
+          <w:rFonts w:ascii="Arial" w:eastAsia="Times New Roman" w:hAnsi="Arial" w:cs="Arial"/>
+          <w:color w:val="000000"/>
+          <w:lang w:eastAsia="hu-HU"/>
+        </w:rPr>
+        <w:t>–</w:t>
+      </w:r>
+      <w:r>
+        <w:rPr>
+          <w:rFonts w:ascii="Arial" w:eastAsia="Times New Roman" w:hAnsi="Arial" w:cs="Arial"/>
+          <w:color w:val="000000"/>
+          <w:lang w:eastAsia="hu-HU"/>
+        </w:rPr>
+        <w:t xml:space="preserve"> </w:t>
+      </w:r>
+      <w:r>
+        <w:rPr>
+          <w:rFonts w:ascii="Arial" w:eastAsia="Times New Roman" w:hAnsi="Arial" w:cs="Arial"/>
+          <w:color w:val="000000"/>
+          <w:lang w:eastAsia="hu-HU"/>
+        </w:rPr>
+        <w:t xml:space="preserve">Projekt </w:t>
+      </w:r>
+      <w:r>
+        <w:rPr>
+          <w:rFonts w:ascii="Arial" w:eastAsia="Times New Roman" w:hAnsi="Arial" w:cs="Arial"/>
+          <w:color w:val="000000"/>
+          <w:lang w:eastAsia="hu-HU"/>
+        </w:rPr>
+        <w:t>Admin</w:t>
+      </w:r>
+      <w:r>
+        <w:rPr>
+          <w:rFonts w:ascii="Arial" w:eastAsia="Times New Roman" w:hAnsi="Arial" w:cs="Arial"/>
+          <w:color w:val="000000"/>
+          <w:lang w:eastAsia="hu-HU"/>
+        </w:rPr>
+        <w:t>isztrátor</w:t>
+      </w:r>
+    </w:p>
+    <w:p>
+      <w:pPr>
+        <w:pStyle w:val="Listaszerbekezds"/>
+        <w:numPr>
+          <w:ilvl w:val="0"/>
+          <w:numId w:val="16"/>
+        </w:numPr>
+        <w:rPr>
+          <w:i/>
+          <w:sz w:val="24"/>
+          <w:szCs w:val="24"/>
+        </w:rPr>
+      </w:pPr>
+      <w:r>
+        <w:rPr>
+          <w:rFonts w:ascii="Arial" w:eastAsia="Times New Roman" w:hAnsi="Arial" w:cs="Arial"/>
+          <w:color w:val="000000"/>
+          <w:lang w:eastAsia="hu-HU"/>
+        </w:rPr>
+        <w:t>Zalán Máriusz - Projektvezető</w:t>
+      </w:r>
+    </w:p>
+    <w:p>
+      <w:pPr>
+        <w:autoSpaceDE w:val="0"/>
+        <w:autoSpaceDN w:val="0"/>
+        <w:adjustRightInd w:val="0"/>
+        <w:spacing w:after="0" w:line="240" w:lineRule="auto"/>
+        <w:jc w:val="both"/>
+        <w:rPr>
+          <w:rFonts w:ascii="Times New Roman" w:hAnsi="Times New Roman" w:cs="Times New Roman"/>
+          <w:sz w:val="28"/>
+          <w:szCs w:val="28"/>
+        </w:rPr>
+      </w:pPr>
+    </w:p>
+    <w:p>
+      <w:pPr>
+        <w:autoSpaceDE w:val="0"/>
+        <w:autoSpaceDN w:val="0"/>
+        <w:adjustRightInd w:val="0"/>
+        <w:spacing w:after="0" w:line="240" w:lineRule="auto"/>
+        <w:rPr>
+          <w:rFonts w:ascii="Times New Roman" w:hAnsi="Times New Roman" w:cs="Times New Roman"/>
+          <w:sz w:val="28"/>
+          <w:szCs w:val="28"/>
+        </w:rPr>
+      </w:pPr>
+      <w:r>
+        <w:rPr>
+          <w:rFonts w:ascii="Times New Roman" w:hAnsi="Times New Roman" w:cs="Times New Roman"/>
+          <w:b/>
+          <w:i/>
+          <w:sz w:val="28"/>
+          <w:szCs w:val="28"/>
+        </w:rPr>
+        <w:t>Események:</w:t>
+      </w:r>
+    </w:p>
+    <w:p>
+      <w:pPr>
+        <w:autoSpaceDE w:val="0"/>
+        <w:autoSpaceDN w:val="0"/>
+        <w:adjustRightInd w:val="0"/>
+        <w:spacing w:after="0" w:line="240" w:lineRule="auto"/>
+        <w:rPr>
+          <w:rFonts w:ascii="Times New Roman" w:hAnsi="Times New Roman" w:cs="Times New Roman"/>
+          <w:sz w:val="28"/>
+          <w:szCs w:val="28"/>
+        </w:rPr>
+      </w:pPr>
+    </w:p>
+    <w:p>
+      <w:pPr>
+        <w:autoSpaceDE w:val="0"/>
+        <w:autoSpaceDN w:val="0"/>
+        <w:adjustRightInd w:val="0"/>
+        <w:spacing w:after="0" w:line="240" w:lineRule="auto"/>
+        <w:rPr>
+          <w:i/>
+          <w:sz w:val="24"/>
+          <w:szCs w:val="24"/>
+        </w:rPr>
+      </w:pPr>
+      <w:r>
+        <w:rPr>
+          <w:rFonts w:ascii="Times New Roman" w:hAnsi="Times New Roman" w:cs="Times New Roman"/>
+          <w:sz w:val="28"/>
+          <w:szCs w:val="28"/>
+        </w:rPr>
+        <w:t xml:space="preserve">Az elkészült diagramokat és látványterveket átbeszéltük, mindenki értékelte a többiek munkáját, módosítási javaslatokat figyelembe véve mindenki átszerkesztette a saját munkáját. Mindenki feltöltötte munkáját a közös </w:t>
+      </w:r>
+      <w:proofErr w:type="spellStart"/>
+      <w:r>
+        <w:rPr>
+          <w:rFonts w:ascii="Times New Roman" w:hAnsi="Times New Roman" w:cs="Times New Roman"/>
+          <w:sz w:val="28"/>
+          <w:szCs w:val="28"/>
+        </w:rPr>
+        <w:t>GitHub</w:t>
+      </w:r>
+      <w:proofErr w:type="spellEnd"/>
+      <w:r>
+        <w:rPr>
+          <w:rFonts w:ascii="Times New Roman" w:hAnsi="Times New Roman" w:cs="Times New Roman"/>
+          <w:sz w:val="28"/>
+          <w:szCs w:val="28"/>
+        </w:rPr>
+        <w:t xml:space="preserve"> </w:t>
+      </w:r>
+      <w:proofErr w:type="spellStart"/>
+      <w:r>
+        <w:rPr>
+          <w:rFonts w:ascii="Times New Roman" w:hAnsi="Times New Roman" w:cs="Times New Roman"/>
+          <w:sz w:val="28"/>
+          <w:szCs w:val="28"/>
+        </w:rPr>
+        <w:t>repository-ba</w:t>
+      </w:r>
+      <w:proofErr w:type="spellEnd"/>
+      <w:r>
+        <w:rPr>
+          <w:rFonts w:ascii="Times New Roman" w:hAnsi="Times New Roman" w:cs="Times New Roman"/>
+          <w:sz w:val="28"/>
+          <w:szCs w:val="28"/>
+        </w:rPr>
+        <w:t>. Az előkészítés dokumentáció tervét vázlatosan átbeszéltük.</w:t>
+      </w:r>
+      <w:bookmarkStart w:id="0" w:name="_GoBack"/>
+      <w:bookmarkEnd w:id="0"/>
+      <w:r>
+        <w:rPr>
+          <w:i/>
+          <w:sz w:val="24"/>
+          <w:szCs w:val="24"/>
+        </w:rPr>
+        <w:t xml:space="preserve"> </w:t>
+      </w:r>
+    </w:p>
     <w:sectPr>
       <w:headerReference w:type="default" r:id="rId34"/>
       <w:footerReference w:type="default" r:id="rId35"/>
@@ -3514,7 +5031,7 @@
         <w:rFonts w:asciiTheme="majorHAnsi" w:hAnsiTheme="majorHAnsi"/>
         <w:noProof/>
       </w:rPr>
-      <w:t>18</w:t>
+      <w:t>21</w:t>
     </w:r>
     <w:r>
       <w:rPr>
@@ -5336,6 +6853,119 @@
     </w:lvl>
   </w:abstractNum>
   <w:abstractNum w:abstractNumId="16" w15:restartNumberingAfterBreak="0">
+    <w:nsid w:val="5EC91A06"/>
+    <w:multiLevelType w:val="hybridMultilevel"/>
+    <w:tmpl w:val="085E462A"/>
+    <w:lvl w:ilvl="0" w:tplc="040E0001">
+      <w:start w:val="1"/>
+      <w:numFmt w:val="bullet"/>
+      <w:lvlText w:val=""/>
+      <w:lvlJc w:val="left"/>
+      <w:pPr>
+        <w:ind w:left="720" w:hanging="360"/>
+      </w:pPr>
+      <w:rPr>
+        <w:rFonts w:ascii="Symbol" w:hAnsi="Symbol" w:hint="default"/>
+      </w:rPr>
+    </w:lvl>
+    <w:lvl w:ilvl="1" w:tplc="040E0003" w:tentative="1">
+      <w:start w:val="1"/>
+      <w:numFmt w:val="bullet"/>
+      <w:lvlText w:val="o"/>
+      <w:lvlJc w:val="left"/>
+      <w:pPr>
+        <w:ind w:left="1440" w:hanging="360"/>
+      </w:pPr>
+      <w:rPr>
+        <w:rFonts w:ascii="Courier New" w:hAnsi="Courier New" w:cs="Courier New" w:hint="default"/>
+      </w:rPr>
+    </w:lvl>
+    <w:lvl w:ilvl="2" w:tplc="040E0005" w:tentative="1">
+      <w:start w:val="1"/>
+      <w:numFmt w:val="bullet"/>
+      <w:lvlText w:val=""/>
+      <w:lvlJc w:val="left"/>
+      <w:pPr>
+        <w:ind w:left="2160" w:hanging="360"/>
+      </w:pPr>
+      <w:rPr>
+        <w:rFonts w:ascii="Wingdings" w:hAnsi="Wingdings" w:hint="default"/>
+      </w:rPr>
+    </w:lvl>
+    <w:lvl w:ilvl="3" w:tplc="040E0001" w:tentative="1">
+      <w:start w:val="1"/>
+      <w:numFmt w:val="bullet"/>
+      <w:lvlText w:val=""/>
+      <w:lvlJc w:val="left"/>
+      <w:pPr>
+        <w:ind w:left="2880" w:hanging="360"/>
+      </w:pPr>
+      <w:rPr>
+        <w:rFonts w:ascii="Symbol" w:hAnsi="Symbol" w:hint="default"/>
+      </w:rPr>
+    </w:lvl>
+    <w:lvl w:ilvl="4" w:tplc="040E0003" w:tentative="1">
+      <w:start w:val="1"/>
+      <w:numFmt w:val="bullet"/>
+      <w:lvlText w:val="o"/>
+      <w:lvlJc w:val="left"/>
+      <w:pPr>
+        <w:ind w:left="3600" w:hanging="360"/>
+      </w:pPr>
+      <w:rPr>
+        <w:rFonts w:ascii="Courier New" w:hAnsi="Courier New" w:cs="Courier New" w:hint="default"/>
+      </w:rPr>
+    </w:lvl>
+    <w:lvl w:ilvl="5" w:tplc="040E0005" w:tentative="1">
+      <w:start w:val="1"/>
+      <w:numFmt w:val="bullet"/>
+      <w:lvlText w:val=""/>
+      <w:lvlJc w:val="left"/>
+      <w:pPr>
+        <w:ind w:left="4320" w:hanging="360"/>
+      </w:pPr>
+      <w:rPr>
+        <w:rFonts w:ascii="Wingdings" w:hAnsi="Wingdings" w:hint="default"/>
+      </w:rPr>
+    </w:lvl>
+    <w:lvl w:ilvl="6" w:tplc="040E0001" w:tentative="1">
+      <w:start w:val="1"/>
+      <w:numFmt w:val="bullet"/>
+      <w:lvlText w:val=""/>
+      <w:lvlJc w:val="left"/>
+      <w:pPr>
+        <w:ind w:left="5040" w:hanging="360"/>
+      </w:pPr>
+      <w:rPr>
+        <w:rFonts w:ascii="Symbol" w:hAnsi="Symbol" w:hint="default"/>
+      </w:rPr>
+    </w:lvl>
+    <w:lvl w:ilvl="7" w:tplc="040E0003" w:tentative="1">
+      <w:start w:val="1"/>
+      <w:numFmt w:val="bullet"/>
+      <w:lvlText w:val="o"/>
+      <w:lvlJc w:val="left"/>
+      <w:pPr>
+        <w:ind w:left="5760" w:hanging="360"/>
+      </w:pPr>
+      <w:rPr>
+        <w:rFonts w:ascii="Courier New" w:hAnsi="Courier New" w:cs="Courier New" w:hint="default"/>
+      </w:rPr>
+    </w:lvl>
+    <w:lvl w:ilvl="8" w:tplc="040E0005" w:tentative="1">
+      <w:start w:val="1"/>
+      <w:numFmt w:val="bullet"/>
+      <w:lvlText w:val=""/>
+      <w:lvlJc w:val="left"/>
+      <w:pPr>
+        <w:ind w:left="6480" w:hanging="360"/>
+      </w:pPr>
+      <w:rPr>
+        <w:rFonts w:ascii="Wingdings" w:hAnsi="Wingdings" w:hint="default"/>
+      </w:rPr>
+    </w:lvl>
+  </w:abstractNum>
+  <w:abstractNum w:abstractNumId="17" w15:restartNumberingAfterBreak="0">
     <w:nsid w:val="6ABB512D"/>
     <w:multiLevelType w:val="hybridMultilevel"/>
     <w:tmpl w:val="C142A37A"/>
@@ -5464,7 +7094,7 @@
     <w:abstractNumId w:val="14"/>
   </w:num>
   <w:num w:numId="6">
-    <w:abstractNumId w:val="16"/>
+    <w:abstractNumId w:val="17"/>
   </w:num>
   <w:num w:numId="7">
     <w:abstractNumId w:val="10"/>
@@ -5498,6 +7128,9 @@
   </w:num>
   <w:num w:numId="17">
     <w:abstractNumId w:val="15"/>
+  </w:num>
+  <w:num w:numId="18">
+    <w:abstractNumId w:val="16"/>
   </w:num>
 </w:numbering>
 </file>
@@ -6319,7 +7952,7 @@
 </file>
 
 <file path=customXml/itemProps1.xml><?xml version="1.0" encoding="utf-8"?>
-<ds:datastoreItem xmlns:ds="http://schemas.openxmlformats.org/officeDocument/2006/customXml" ds:itemID="{2CF65C42-8344-456D-AFBE-A9CBEB90C009}">
+<ds:datastoreItem xmlns:ds="http://schemas.openxmlformats.org/officeDocument/2006/customXml" ds:itemID="{48ED5E22-7884-4C87-9CA6-58824DBCEFD2}">
   <ds:schemaRefs>
     <ds:schemaRef ds:uri="http://schemas.openxmlformats.org/officeDocument/2006/bibliography"/>
   </ds:schemaRefs>

</xml_diff>